<commit_message>
Adding files for lab
</commit_message>
<xml_diff>
--- a/Labs/Lab5/Pre Lab 5.docx
+++ b/Labs/Lab5/Pre Lab 5.docx
@@ -14,13 +14,13 @@
         <w:tblLook w:val="04A0" w:firstRow="1" w:lastRow="0" w:firstColumn="1" w:lastColumn="0" w:noHBand="0" w:noVBand="1"/>
       </w:tblPr>
       <w:tblGrid>
-        <w:gridCol w:w="945"/>
-        <w:gridCol w:w="835"/>
-        <w:gridCol w:w="2101"/>
-        <w:gridCol w:w="1611"/>
-        <w:gridCol w:w="1395"/>
-        <w:gridCol w:w="1414"/>
-        <w:gridCol w:w="1059"/>
+        <w:gridCol w:w="944"/>
+        <w:gridCol w:w="834"/>
+        <w:gridCol w:w="2098"/>
+        <w:gridCol w:w="1596"/>
+        <w:gridCol w:w="1420"/>
+        <w:gridCol w:w="1411"/>
+        <w:gridCol w:w="1057"/>
       </w:tblGrid>
       <w:tr>
         <w:tc>
@@ -390,10 +390,38 @@
                 <w:szCs w:val="20"/>
                 <w14:ligatures w14:val="none"/>
               </w:rPr>
-              <w:t>f(x), interval (</w:t>
-            </w:r>
-            <w:proofErr w:type="spellStart"/>
-            <w:proofErr w:type="gramStart"/>
+              <w:t>f(x), interval (a,b)</w:t>
+            </w:r>
+          </w:p>
+        </w:tc>
+        <w:tc>
+          <w:tcPr>
+            <w:tcW w:w="0" w:type="auto"/>
+            <w:tcBorders>
+              <w:top w:val="single" w:sz="8" w:space="0" w:color="000000"/>
+              <w:left w:val="single" w:sz="8" w:space="0" w:color="000000"/>
+              <w:bottom w:val="single" w:sz="8" w:space="0" w:color="000000"/>
+              <w:right w:val="single" w:sz="8" w:space="0" w:color="000000"/>
+            </w:tcBorders>
+            <w:tcMar>
+              <w:top w:w="100" w:type="dxa"/>
+              <w:left w:w="100" w:type="dxa"/>
+              <w:bottom w:w="100" w:type="dxa"/>
+              <w:right w:w="100" w:type="dxa"/>
+            </w:tcMar>
+            <w:hideMark/>
+          </w:tcPr>
+          <w:p>
+            <w:pPr>
+              <w:spacing w:after="0" w:line="240" w:lineRule="auto"/>
+              <w:rPr>
+                <w:rFonts w:eastAsia="Times New Roman" w:cs="Times New Roman"/>
+                <w:kern w:val="0"/>
+                <w:sz w:val="20"/>
+                <w:szCs w:val="20"/>
+                <w14:ligatures w14:val="none"/>
+              </w:rPr>
+            </w:pPr>
             <w:r>
               <w:rPr>
                 <w:rFonts w:eastAsia="Times New Roman" w:cs="Arial"/>
@@ -403,10 +431,8 @@
                 <w:szCs w:val="20"/>
                 <w14:ligatures w14:val="none"/>
               </w:rPr>
-              <w:t>a,b</w:t>
-            </w:r>
-            <w:proofErr w:type="spellEnd"/>
-            <w:proofErr w:type="gramEnd"/>
+              <w:t>X</w:t>
+            </w:r>
             <w:r>
               <w:rPr>
                 <w:rFonts w:eastAsia="Times New Roman" w:cs="Arial"/>
@@ -414,40 +440,11 @@
                 <w:kern w:val="0"/>
                 <w:sz w:val="20"/>
                 <w:szCs w:val="20"/>
-                <w14:ligatures w14:val="none"/>
-              </w:rPr>
-              <w:t>)</w:t>
-            </w:r>
-          </w:p>
-        </w:tc>
-        <w:tc>
-          <w:tcPr>
-            <w:tcW w:w="0" w:type="auto"/>
-            <w:tcBorders>
-              <w:top w:val="single" w:sz="8" w:space="0" w:color="000000"/>
-              <w:left w:val="single" w:sz="8" w:space="0" w:color="000000"/>
-              <w:bottom w:val="single" w:sz="8" w:space="0" w:color="000000"/>
-              <w:right w:val="single" w:sz="8" w:space="0" w:color="000000"/>
-            </w:tcBorders>
-            <w:tcMar>
-              <w:top w:w="100" w:type="dxa"/>
-              <w:left w:w="100" w:type="dxa"/>
-              <w:bottom w:w="100" w:type="dxa"/>
-              <w:right w:w="100" w:type="dxa"/>
-            </w:tcMar>
-            <w:hideMark/>
-          </w:tcPr>
-          <w:p>
-            <w:pPr>
-              <w:spacing w:after="0" w:line="240" w:lineRule="auto"/>
-              <w:rPr>
-                <w:rFonts w:eastAsia="Times New Roman" w:cs="Times New Roman"/>
-                <w:kern w:val="0"/>
-                <w:sz w:val="20"/>
-                <w:szCs w:val="20"/>
-                <w14:ligatures w14:val="none"/>
-              </w:rPr>
-            </w:pPr>
+                <w:vertAlign w:val="subscript"/>
+                <w14:ligatures w14:val="none"/>
+              </w:rPr>
+              <w:t>n+1</w:t>
+            </w:r>
             <w:r>
               <w:rPr>
                 <w:rFonts w:eastAsia="Times New Roman" w:cs="Arial"/>
@@ -457,8 +454,252 @@
                 <w:szCs w:val="20"/>
                 <w14:ligatures w14:val="none"/>
               </w:rPr>
-              <w:t>X</w:t>
-            </w:r>
+              <w:t xml:space="preserve"> = midpoint of the interval where f(a)f(b) &lt; 0.</w:t>
+            </w:r>
+          </w:p>
+        </w:tc>
+        <w:tc>
+          <w:tcPr>
+            <w:tcW w:w="0" w:type="auto"/>
+            <w:tcBorders>
+              <w:top w:val="single" w:sz="8" w:space="0" w:color="000000"/>
+              <w:left w:val="single" w:sz="8" w:space="0" w:color="000000"/>
+              <w:bottom w:val="single" w:sz="8" w:space="0" w:color="000000"/>
+              <w:right w:val="single" w:sz="8" w:space="0" w:color="000000"/>
+            </w:tcBorders>
+            <w:tcMar>
+              <w:top w:w="100" w:type="dxa"/>
+              <w:left w:w="100" w:type="dxa"/>
+              <w:bottom w:w="100" w:type="dxa"/>
+              <w:right w:w="100" w:type="dxa"/>
+            </w:tcMar>
+            <w:hideMark/>
+          </w:tcPr>
+          <w:p>
+            <w:pPr>
+              <w:spacing w:after="0" w:line="240" w:lineRule="auto"/>
+              <w:rPr>
+                <w:rFonts w:eastAsia="Times New Roman" w:cs="Times New Roman"/>
+                <w:kern w:val="0"/>
+                <w:sz w:val="20"/>
+                <w:szCs w:val="20"/>
+                <w14:ligatures w14:val="none"/>
+              </w:rPr>
+            </w:pPr>
+            <w:r>
+              <w:rPr>
+                <w:rFonts w:eastAsia="Times New Roman" w:cs="Times New Roman"/>
+                <w:kern w:val="0"/>
+                <w:sz w:val="20"/>
+                <w:szCs w:val="20"/>
+                <w14:ligatures w14:val="none"/>
+              </w:rPr>
+              <w:t xml:space="preserve">From a </w:t>
+            </w:r>
+            <w:r>
+              <w:rPr>
+                <w:rFonts w:eastAsia="Times New Roman" w:cs="Times New Roman"/>
+                <w:kern w:val="0"/>
+                <w:sz w:val="20"/>
+                <w:szCs w:val="20"/>
+                <w14:ligatures w14:val="none"/>
+              </w:rPr>
+              <w:t>starting window (a,b), continually cut the window in half retaining that f(a</w:t>
+            </w:r>
+            <w:r>
+              <w:rPr>
+                <w:rFonts w:eastAsia="Times New Roman" w:cs="Times New Roman"/>
+                <w:kern w:val="0"/>
+                <w:sz w:val="20"/>
+                <w:szCs w:val="20"/>
+                <w:vertAlign w:val="subscript"/>
+                <w14:ligatures w14:val="none"/>
+              </w:rPr>
+              <w:t>new</w:t>
+            </w:r>
+            <w:r>
+              <w:rPr>
+                <w:rFonts w:eastAsia="Times New Roman" w:cs="Times New Roman"/>
+                <w:kern w:val="0"/>
+                <w:sz w:val="20"/>
+                <w:szCs w:val="20"/>
+                <w14:ligatures w14:val="none"/>
+              </w:rPr>
+              <w:t>)f(b</w:t>
+            </w:r>
+            <w:r>
+              <w:rPr>
+                <w:rFonts w:eastAsia="Times New Roman" w:cs="Times New Roman"/>
+                <w:kern w:val="0"/>
+                <w:sz w:val="20"/>
+                <w:szCs w:val="20"/>
+                <w:vertAlign w:val="subscript"/>
+                <w14:ligatures w14:val="none"/>
+              </w:rPr>
+              <w:t>new</w:t>
+            </w:r>
+            <w:r>
+              <w:rPr>
+                <w:rFonts w:eastAsia="Times New Roman" w:cs="Times New Roman"/>
+                <w:kern w:val="0"/>
+                <w:sz w:val="20"/>
+                <w:szCs w:val="20"/>
+                <w14:ligatures w14:val="none"/>
+              </w:rPr>
+              <w:t>) &lt; 1. This will make the window smaller and zoom it in on the true root.</w:t>
+            </w:r>
+          </w:p>
+        </w:tc>
+        <w:tc>
+          <w:tcPr>
+            <w:tcW w:w="0" w:type="auto"/>
+            <w:tcBorders>
+              <w:top w:val="single" w:sz="8" w:space="0" w:color="000000"/>
+              <w:left w:val="single" w:sz="8" w:space="0" w:color="000000"/>
+              <w:bottom w:val="single" w:sz="8" w:space="0" w:color="000000"/>
+              <w:right w:val="single" w:sz="8" w:space="0" w:color="000000"/>
+            </w:tcBorders>
+            <w:tcMar>
+              <w:top w:w="100" w:type="dxa"/>
+              <w:left w:w="100" w:type="dxa"/>
+              <w:bottom w:w="100" w:type="dxa"/>
+              <w:right w:w="100" w:type="dxa"/>
+            </w:tcMar>
+            <w:hideMark/>
+          </w:tcPr>
+          <w:p>
+            <w:pPr>
+              <w:spacing w:after="0" w:line="240" w:lineRule="auto"/>
+              <w:rPr>
+                <w:rFonts w:eastAsia="Times New Roman" w:cs="Times New Roman"/>
+                <w:kern w:val="0"/>
+                <w:sz w:val="20"/>
+                <w:szCs w:val="20"/>
+                <w14:ligatures w14:val="none"/>
+              </w:rPr>
+            </w:pPr>
+            <w:r>
+              <w:rPr>
+                <w:rFonts w:eastAsia="Times New Roman" w:cs="Times New Roman"/>
+                <w:kern w:val="0"/>
+                <w:sz w:val="20"/>
+                <w:szCs w:val="20"/>
+                <w14:ligatures w14:val="none"/>
+              </w:rPr>
+              <w:t>F(x) is continuous, f(a)f(b) &lt; 0</w:t>
+            </w:r>
+          </w:p>
+        </w:tc>
+        <w:tc>
+          <w:tcPr>
+            <w:tcW w:w="0" w:type="auto"/>
+            <w:tcBorders>
+              <w:top w:val="single" w:sz="8" w:space="0" w:color="000000"/>
+              <w:left w:val="single" w:sz="8" w:space="0" w:color="000000"/>
+              <w:bottom w:val="single" w:sz="8" w:space="0" w:color="000000"/>
+              <w:right w:val="single" w:sz="8" w:space="0" w:color="000000"/>
+            </w:tcBorders>
+            <w:tcMar>
+              <w:top w:w="100" w:type="dxa"/>
+              <w:left w:w="100" w:type="dxa"/>
+              <w:bottom w:w="100" w:type="dxa"/>
+              <w:right w:w="100" w:type="dxa"/>
+            </w:tcMar>
+            <w:hideMark/>
+          </w:tcPr>
+          <w:p>
+            <w:pPr>
+              <w:spacing w:after="0" w:line="240" w:lineRule="auto"/>
+              <w:rPr>
+                <w:rFonts w:eastAsia="Times New Roman" w:cs="Times New Roman"/>
+                <w:kern w:val="0"/>
+                <w:sz w:val="20"/>
+                <w:szCs w:val="20"/>
+                <w14:ligatures w14:val="none"/>
+              </w:rPr>
+            </w:pPr>
+            <w:r>
+              <w:rPr>
+                <w:rFonts w:eastAsia="Times New Roman" w:cs="Times New Roman"/>
+                <w:kern w:val="0"/>
+                <w:sz w:val="20"/>
+                <w:szCs w:val="20"/>
+                <w14:ligatures w14:val="none"/>
+              </w:rPr>
+              <w:t>Always finds solution.</w:t>
+            </w:r>
+          </w:p>
+        </w:tc>
+        <w:tc>
+          <w:tcPr>
+            <w:tcW w:w="0" w:type="auto"/>
+            <w:tcBorders>
+              <w:top w:val="single" w:sz="8" w:space="0" w:color="000000"/>
+              <w:left w:val="single" w:sz="8" w:space="0" w:color="000000"/>
+              <w:bottom w:val="single" w:sz="8" w:space="0" w:color="000000"/>
+              <w:right w:val="single" w:sz="8" w:space="0" w:color="000000"/>
+            </w:tcBorders>
+            <w:tcMar>
+              <w:top w:w="100" w:type="dxa"/>
+              <w:left w:w="100" w:type="dxa"/>
+              <w:bottom w:w="100" w:type="dxa"/>
+              <w:right w:w="100" w:type="dxa"/>
+            </w:tcMar>
+            <w:hideMark/>
+          </w:tcPr>
+          <w:p>
+            <w:pPr>
+              <w:spacing w:after="0" w:line="240" w:lineRule="auto"/>
+              <w:rPr>
+                <w:rFonts w:eastAsia="Times New Roman" w:cs="Times New Roman"/>
+                <w:kern w:val="0"/>
+                <w:sz w:val="20"/>
+                <w:szCs w:val="20"/>
+                <w14:ligatures w14:val="none"/>
+              </w:rPr>
+            </w:pPr>
+            <w:r>
+              <w:rPr>
+                <w:rFonts w:eastAsia="Times New Roman" w:cs="Times New Roman"/>
+                <w:kern w:val="0"/>
+                <w:sz w:val="20"/>
+                <w:szCs w:val="20"/>
+                <w14:ligatures w14:val="none"/>
+              </w:rPr>
+              <w:t>Linear of rate 0.5.</w:t>
+            </w:r>
+          </w:p>
+        </w:tc>
+      </w:tr>
+      <w:tr>
+        <w:tc>
+          <w:tcPr>
+            <w:tcW w:w="0" w:type="auto"/>
+            <w:tcBorders>
+              <w:top w:val="single" w:sz="8" w:space="0" w:color="000000"/>
+              <w:left w:val="single" w:sz="8" w:space="0" w:color="000000"/>
+              <w:bottom w:val="single" w:sz="8" w:space="0" w:color="000000"/>
+              <w:right w:val="single" w:sz="8" w:space="0" w:color="000000"/>
+            </w:tcBorders>
+            <w:tcMar>
+              <w:top w:w="100" w:type="dxa"/>
+              <w:left w:w="100" w:type="dxa"/>
+              <w:bottom w:w="100" w:type="dxa"/>
+              <w:right w:w="100" w:type="dxa"/>
+            </w:tcMar>
+            <w:hideMark/>
+          </w:tcPr>
+          <w:p>
+            <w:pPr>
+              <w:spacing w:after="0" w:line="240" w:lineRule="auto"/>
+              <w:rPr>
+                <w:rFonts w:eastAsia="Times New Roman" w:cs="Times New Roman"/>
+                <w:kern w:val="0"/>
+                <w:sz w:val="20"/>
+                <w:szCs w:val="20"/>
+                <w14:ligatures w14:val="none"/>
+              </w:rPr>
+            </w:pPr>
             <w:r>
               <w:rPr>
                 <w:rFonts w:eastAsia="Times New Roman" w:cs="Arial"/>
@@ -466,11 +707,335 @@
                 <w:kern w:val="0"/>
                 <w:sz w:val="20"/>
                 <w:szCs w:val="20"/>
+                <w14:ligatures w14:val="none"/>
+              </w:rPr>
+              <w:t>Fixed Point</w:t>
+            </w:r>
+          </w:p>
+        </w:tc>
+        <w:tc>
+          <w:tcPr>
+            <w:tcW w:w="0" w:type="auto"/>
+            <w:tcBorders>
+              <w:top w:val="single" w:sz="8" w:space="0" w:color="000000"/>
+              <w:left w:val="single" w:sz="8" w:space="0" w:color="000000"/>
+              <w:bottom w:val="single" w:sz="8" w:space="0" w:color="000000"/>
+              <w:right w:val="single" w:sz="8" w:space="0" w:color="000000"/>
+            </w:tcBorders>
+            <w:tcMar>
+              <w:top w:w="100" w:type="dxa"/>
+              <w:left w:w="100" w:type="dxa"/>
+              <w:bottom w:w="100" w:type="dxa"/>
+              <w:right w:w="100" w:type="dxa"/>
+            </w:tcMar>
+            <w:hideMark/>
+          </w:tcPr>
+          <w:p>
+            <w:pPr>
+              <w:spacing w:after="0" w:line="240" w:lineRule="auto"/>
+              <w:rPr>
+                <w:rFonts w:eastAsia="Times New Roman" w:cs="Times New Roman"/>
+                <w:kern w:val="0"/>
+                <w:sz w:val="20"/>
+                <w:szCs w:val="20"/>
+                <w14:ligatures w14:val="none"/>
+              </w:rPr>
+            </w:pPr>
+            <w:r>
+              <w:rPr>
+                <w:rFonts w:eastAsia="Times New Roman" w:cs="Times New Roman"/>
+                <w:kern w:val="0"/>
+                <w:sz w:val="20"/>
+                <w:szCs w:val="20"/>
+                <w14:ligatures w14:val="none"/>
+              </w:rPr>
+              <w:t>F(x), x</w:t>
+            </w:r>
+            <w:r>
+              <w:rPr>
+                <w:rFonts w:eastAsia="Times New Roman" w:cs="Times New Roman"/>
+                <w:kern w:val="0"/>
+                <w:sz w:val="20"/>
+                <w:szCs w:val="20"/>
                 <w:vertAlign w:val="subscript"/>
                 <w14:ligatures w14:val="none"/>
               </w:rPr>
-              <w:t>n+1</w:t>
-            </w:r>
+              <w:t>0</w:t>
+            </w:r>
+          </w:p>
+        </w:tc>
+        <w:tc>
+          <w:tcPr>
+            <w:tcW w:w="0" w:type="auto"/>
+            <w:tcBorders>
+              <w:top w:val="single" w:sz="8" w:space="0" w:color="000000"/>
+              <w:left w:val="single" w:sz="8" w:space="0" w:color="000000"/>
+              <w:bottom w:val="single" w:sz="8" w:space="0" w:color="000000"/>
+              <w:right w:val="single" w:sz="8" w:space="0" w:color="000000"/>
+            </w:tcBorders>
+            <w:tcMar>
+              <w:top w:w="100" w:type="dxa"/>
+              <w:left w:w="100" w:type="dxa"/>
+              <w:bottom w:w="100" w:type="dxa"/>
+              <w:right w:w="100" w:type="dxa"/>
+            </w:tcMar>
+            <w:hideMark/>
+          </w:tcPr>
+          <w:p>
+            <w:pPr>
+              <w:spacing w:after="0" w:line="240" w:lineRule="auto"/>
+              <w:rPr>
+                <w:rFonts w:eastAsia="Times New Roman" w:cs="Times New Roman"/>
+                <w:kern w:val="0"/>
+                <w:sz w:val="20"/>
+                <w:szCs w:val="20"/>
+                <w14:ligatures w14:val="none"/>
+              </w:rPr>
+            </w:pPr>
+            <w:r>
+              <w:rPr>
+                <w:rFonts w:eastAsia="Times New Roman" w:cs="Times New Roman"/>
+                <w:kern w:val="0"/>
+                <w:sz w:val="20"/>
+                <w:szCs w:val="20"/>
+                <w14:ligatures w14:val="none"/>
+              </w:rPr>
+              <w:t>G(x) = g(x</w:t>
+            </w:r>
+            <w:r>
+              <w:rPr>
+                <w:rFonts w:eastAsia="Times New Roman" w:cs="Times New Roman"/>
+                <w:kern w:val="0"/>
+                <w:sz w:val="20"/>
+                <w:szCs w:val="20"/>
+                <w:vertAlign w:val="subscript"/>
+                <w14:ligatures w14:val="none"/>
+              </w:rPr>
+              <w:t>n-1</w:t>
+            </w:r>
+            <w:r>
+              <w:rPr>
+                <w:rFonts w:eastAsia="Times New Roman" w:cs="Times New Roman"/>
+                <w:kern w:val="0"/>
+                <w:sz w:val="20"/>
+                <w:szCs w:val="20"/>
+                <w14:ligatures w14:val="none"/>
+              </w:rPr>
+              <w:t>)</w:t>
+            </w:r>
+          </w:p>
+        </w:tc>
+        <w:tc>
+          <w:tcPr>
+            <w:tcW w:w="0" w:type="auto"/>
+            <w:tcBorders>
+              <w:top w:val="single" w:sz="8" w:space="0" w:color="000000"/>
+              <w:left w:val="single" w:sz="8" w:space="0" w:color="000000"/>
+              <w:bottom w:val="single" w:sz="8" w:space="0" w:color="000000"/>
+              <w:right w:val="single" w:sz="8" w:space="0" w:color="000000"/>
+            </w:tcBorders>
+            <w:tcMar>
+              <w:top w:w="100" w:type="dxa"/>
+              <w:left w:w="100" w:type="dxa"/>
+              <w:bottom w:w="100" w:type="dxa"/>
+              <w:right w:w="100" w:type="dxa"/>
+            </w:tcMar>
+            <w:hideMark/>
+          </w:tcPr>
+          <w:p>
+            <w:pPr>
+              <w:spacing w:after="0" w:line="240" w:lineRule="auto"/>
+              <w:rPr>
+                <w:rFonts w:eastAsia="Times New Roman" w:cs="Times New Roman"/>
+                <w:kern w:val="0"/>
+                <w:sz w:val="20"/>
+                <w:szCs w:val="20"/>
+                <w14:ligatures w14:val="none"/>
+              </w:rPr>
+            </w:pPr>
+            <w:r>
+              <w:rPr>
+                <w:rFonts w:eastAsia="Times New Roman" w:cs="Times New Roman"/>
+                <w:kern w:val="0"/>
+                <w:sz w:val="20"/>
+                <w:szCs w:val="20"/>
+                <w14:ligatures w14:val="none"/>
+              </w:rPr>
+              <w:t>We find a g(r) = r from a expression f(x) = 0. Then, g(r) = r will converge on our answer using g(x) = x + c*f(x) as long as the neighborhood of the solution has derivative less than 1.</w:t>
+            </w:r>
+          </w:p>
+        </w:tc>
+        <w:tc>
+          <w:tcPr>
+            <w:tcW w:w="0" w:type="auto"/>
+            <w:tcBorders>
+              <w:top w:val="single" w:sz="8" w:space="0" w:color="000000"/>
+              <w:left w:val="single" w:sz="8" w:space="0" w:color="000000"/>
+              <w:bottom w:val="single" w:sz="8" w:space="0" w:color="000000"/>
+              <w:right w:val="single" w:sz="8" w:space="0" w:color="000000"/>
+            </w:tcBorders>
+            <w:tcMar>
+              <w:top w:w="100" w:type="dxa"/>
+              <w:left w:w="100" w:type="dxa"/>
+              <w:bottom w:w="100" w:type="dxa"/>
+              <w:right w:w="100" w:type="dxa"/>
+            </w:tcMar>
+            <w:hideMark/>
+          </w:tcPr>
+          <w:p>
+            <w:pPr>
+              <w:spacing w:after="0" w:line="240" w:lineRule="auto"/>
+              <w:rPr>
+                <w:rFonts w:eastAsia="Times New Roman" w:cs="Times New Roman"/>
+                <w:kern w:val="0"/>
+                <w:sz w:val="20"/>
+                <w:szCs w:val="20"/>
+                <w14:ligatures w14:val="none"/>
+              </w:rPr>
+            </w:pPr>
+            <w:r>
+              <w:rPr>
+                <w:rFonts w:eastAsia="Times New Roman" w:cs="Times New Roman"/>
+                <w:kern w:val="0"/>
+                <w:sz w:val="20"/>
+                <w:szCs w:val="20"/>
+                <w14:ligatures w14:val="none"/>
+              </w:rPr>
+              <w:t>G’(x) &lt; 1 near x*, x</w:t>
+            </w:r>
+            <w:r>
+              <w:rPr>
+                <w:rFonts w:eastAsia="Times New Roman" w:cs="Times New Roman"/>
+                <w:kern w:val="0"/>
+                <w:sz w:val="20"/>
+                <w:szCs w:val="20"/>
+                <w:vertAlign w:val="subscript"/>
+                <w14:ligatures w14:val="none"/>
+              </w:rPr>
+              <w:t>0</w:t>
+            </w:r>
+            <w:r>
+              <w:rPr>
+                <w:rFonts w:eastAsia="Times New Roman" w:cs="Times New Roman"/>
+                <w:kern w:val="0"/>
+                <w:sz w:val="20"/>
+                <w:szCs w:val="20"/>
+                <w14:ligatures w14:val="none"/>
+              </w:rPr>
+              <w:t xml:space="preserve"> near x.</w:t>
+            </w:r>
+          </w:p>
+        </w:tc>
+        <w:tc>
+          <w:tcPr>
+            <w:tcW w:w="0" w:type="auto"/>
+            <w:tcBorders>
+              <w:top w:val="single" w:sz="8" w:space="0" w:color="000000"/>
+              <w:left w:val="single" w:sz="8" w:space="0" w:color="000000"/>
+              <w:bottom w:val="single" w:sz="8" w:space="0" w:color="000000"/>
+              <w:right w:val="single" w:sz="8" w:space="0" w:color="000000"/>
+            </w:tcBorders>
+            <w:tcMar>
+              <w:top w:w="100" w:type="dxa"/>
+              <w:left w:w="100" w:type="dxa"/>
+              <w:bottom w:w="100" w:type="dxa"/>
+              <w:right w:w="100" w:type="dxa"/>
+            </w:tcMar>
+            <w:hideMark/>
+          </w:tcPr>
+          <w:p>
+            <w:pPr>
+              <w:spacing w:after="0" w:line="240" w:lineRule="auto"/>
+              <w:rPr>
+                <w:rFonts w:eastAsia="Times New Roman" w:cs="Times New Roman"/>
+                <w:kern w:val="0"/>
+                <w:sz w:val="20"/>
+                <w:szCs w:val="20"/>
+                <w14:ligatures w14:val="none"/>
+              </w:rPr>
+            </w:pPr>
+            <w:r>
+              <w:rPr>
+                <w:rFonts w:eastAsia="Times New Roman" w:cs="Times New Roman"/>
+                <w:kern w:val="0"/>
+                <w:sz w:val="20"/>
+                <w:szCs w:val="20"/>
+                <w14:ligatures w14:val="none"/>
+              </w:rPr>
+              <w:t>At least linear</w:t>
+            </w:r>
+          </w:p>
+        </w:tc>
+        <w:tc>
+          <w:tcPr>
+            <w:tcW w:w="0" w:type="auto"/>
+            <w:tcBorders>
+              <w:top w:val="single" w:sz="8" w:space="0" w:color="000000"/>
+              <w:left w:val="single" w:sz="8" w:space="0" w:color="000000"/>
+              <w:bottom w:val="single" w:sz="8" w:space="0" w:color="000000"/>
+              <w:right w:val="single" w:sz="8" w:space="0" w:color="000000"/>
+            </w:tcBorders>
+            <w:tcMar>
+              <w:top w:w="100" w:type="dxa"/>
+              <w:left w:w="100" w:type="dxa"/>
+              <w:bottom w:w="100" w:type="dxa"/>
+              <w:right w:w="100" w:type="dxa"/>
+            </w:tcMar>
+            <w:hideMark/>
+          </w:tcPr>
+          <w:p>
+            <w:pPr>
+              <w:spacing w:after="0" w:line="240" w:lineRule="auto"/>
+              <w:rPr>
+                <w:rFonts w:eastAsia="Times New Roman" w:cs="Times New Roman"/>
+                <w:kern w:val="0"/>
+                <w:sz w:val="20"/>
+                <w:szCs w:val="20"/>
+                <w14:ligatures w14:val="none"/>
+              </w:rPr>
+            </w:pPr>
+            <w:r>
+              <w:rPr>
+                <w:rFonts w:eastAsia="Times New Roman" w:cs="Times New Roman"/>
+                <w:kern w:val="0"/>
+                <w:sz w:val="20"/>
+                <w:szCs w:val="20"/>
+                <w14:ligatures w14:val="none"/>
+              </w:rPr>
+              <w:t>Can diverge for some functions.</w:t>
+            </w:r>
+          </w:p>
+        </w:tc>
+      </w:tr>
+      <w:tr>
+        <w:tc>
+          <w:tcPr>
+            <w:tcW w:w="0" w:type="auto"/>
+            <w:tcBorders>
+              <w:top w:val="single" w:sz="8" w:space="0" w:color="000000"/>
+              <w:left w:val="single" w:sz="8" w:space="0" w:color="000000"/>
+              <w:bottom w:val="single" w:sz="8" w:space="0" w:color="000000"/>
+              <w:right w:val="single" w:sz="8" w:space="0" w:color="000000"/>
+            </w:tcBorders>
+            <w:tcMar>
+              <w:top w:w="100" w:type="dxa"/>
+              <w:left w:w="100" w:type="dxa"/>
+              <w:bottom w:w="100" w:type="dxa"/>
+              <w:right w:w="100" w:type="dxa"/>
+            </w:tcMar>
+            <w:hideMark/>
+          </w:tcPr>
+          <w:p>
+            <w:pPr>
+              <w:spacing w:after="0" w:line="240" w:lineRule="auto"/>
+              <w:rPr>
+                <w:rFonts w:eastAsia="Times New Roman" w:cs="Times New Roman"/>
+                <w:kern w:val="0"/>
+                <w:sz w:val="20"/>
+                <w:szCs w:val="20"/>
+                <w14:ligatures w14:val="none"/>
+              </w:rPr>
+            </w:pPr>
             <w:r>
               <w:rPr>
                 <w:rFonts w:eastAsia="Times New Roman" w:cs="Arial"/>
@@ -480,83 +1045,30 @@
                 <w:szCs w:val="20"/>
                 <w14:ligatures w14:val="none"/>
               </w:rPr>
-              <w:t xml:space="preserve"> = midpoint of the interval where f(a)f(b) &lt; 0.</w:t>
-            </w:r>
-          </w:p>
-        </w:tc>
-        <w:tc>
-          <w:tcPr>
-            <w:tcW w:w="0" w:type="auto"/>
-            <w:tcBorders>
-              <w:top w:val="single" w:sz="8" w:space="0" w:color="000000"/>
-              <w:left w:val="single" w:sz="8" w:space="0" w:color="000000"/>
-              <w:bottom w:val="single" w:sz="8" w:space="0" w:color="000000"/>
-              <w:right w:val="single" w:sz="8" w:space="0" w:color="000000"/>
-            </w:tcBorders>
-            <w:tcMar>
-              <w:top w:w="100" w:type="dxa"/>
-              <w:left w:w="100" w:type="dxa"/>
-              <w:bottom w:w="100" w:type="dxa"/>
-              <w:right w:w="100" w:type="dxa"/>
-            </w:tcMar>
-            <w:hideMark/>
-          </w:tcPr>
-          <w:p>
-            <w:pPr>
-              <w:spacing w:after="0" w:line="240" w:lineRule="auto"/>
-              <w:rPr>
-                <w:rFonts w:eastAsia="Times New Roman" w:cs="Times New Roman"/>
-                <w:kern w:val="0"/>
-                <w:sz w:val="20"/>
-                <w:szCs w:val="20"/>
-                <w14:ligatures w14:val="none"/>
-              </w:rPr>
-            </w:pPr>
-            <w:r>
-              <w:rPr>
-                <w:rFonts w:eastAsia="Times New Roman" w:cs="Times New Roman"/>
-                <w:kern w:val="0"/>
-                <w:sz w:val="20"/>
-                <w:szCs w:val="20"/>
-                <w14:ligatures w14:val="none"/>
-              </w:rPr>
-              <w:t xml:space="preserve">From a </w:t>
-            </w:r>
-            <w:r>
-              <w:rPr>
-                <w:rFonts w:eastAsia="Times New Roman" w:cs="Times New Roman"/>
-                <w:kern w:val="0"/>
-                <w:sz w:val="20"/>
-                <w:szCs w:val="20"/>
-                <w14:ligatures w14:val="none"/>
-              </w:rPr>
-              <w:t>starting window (</w:t>
-            </w:r>
-            <w:proofErr w:type="spellStart"/>
-            <w:proofErr w:type="gramStart"/>
-            <w:r>
-              <w:rPr>
-                <w:rFonts w:eastAsia="Times New Roman" w:cs="Times New Roman"/>
-                <w:kern w:val="0"/>
-                <w:sz w:val="20"/>
-                <w:szCs w:val="20"/>
-                <w14:ligatures w14:val="none"/>
-              </w:rPr>
-              <w:t>a,b</w:t>
-            </w:r>
-            <w:proofErr w:type="spellEnd"/>
-            <w:proofErr w:type="gramEnd"/>
-            <w:r>
-              <w:rPr>
-                <w:rFonts w:eastAsia="Times New Roman" w:cs="Times New Roman"/>
-                <w:kern w:val="0"/>
-                <w:sz w:val="20"/>
-                <w:szCs w:val="20"/>
-                <w14:ligatures w14:val="none"/>
-              </w:rPr>
-              <w:t>), continually cut the window in half retaining that f(a</w:t>
-            </w:r>
-            <w:r>
+              <w:t>Newton</w:t>
+            </w:r>
+          </w:p>
+        </w:tc>
+        <w:tc>
+          <w:tcPr>
+            <w:tcW w:w="0" w:type="auto"/>
+            <w:tcBorders>
+              <w:top w:val="single" w:sz="8" w:space="0" w:color="000000"/>
+              <w:left w:val="single" w:sz="8" w:space="0" w:color="000000"/>
+              <w:bottom w:val="single" w:sz="8" w:space="0" w:color="000000"/>
+              <w:right w:val="single" w:sz="8" w:space="0" w:color="000000"/>
+            </w:tcBorders>
+            <w:tcMar>
+              <w:top w:w="100" w:type="dxa"/>
+              <w:left w:w="100" w:type="dxa"/>
+              <w:bottom w:w="100" w:type="dxa"/>
+              <w:right w:w="100" w:type="dxa"/>
+            </w:tcMar>
+            <w:hideMark/>
+          </w:tcPr>
+          <w:p>
+            <w:pPr>
+              <w:spacing w:after="0" w:line="240" w:lineRule="auto"/>
               <w:rPr>
                 <w:rFonts w:eastAsia="Times New Roman" w:cs="Times New Roman"/>
                 <w:kern w:val="0"/>
@@ -565,28 +1077,16 @@
                 <w:vertAlign w:val="subscript"/>
                 <w14:ligatures w14:val="none"/>
               </w:rPr>
-              <w:t>new</w:t>
-            </w:r>
-            <w:r>
-              <w:rPr>
-                <w:rFonts w:eastAsia="Times New Roman" w:cs="Times New Roman"/>
-                <w:kern w:val="0"/>
-                <w:sz w:val="20"/>
-                <w:szCs w:val="20"/>
-                <w14:ligatures w14:val="none"/>
-              </w:rPr>
-              <w:t>)f(</w:t>
-            </w:r>
-            <w:proofErr w:type="spellStart"/>
-            <w:r>
-              <w:rPr>
-                <w:rFonts w:eastAsia="Times New Roman" w:cs="Times New Roman"/>
-                <w:kern w:val="0"/>
-                <w:sz w:val="20"/>
-                <w:szCs w:val="20"/>
-                <w14:ligatures w14:val="none"/>
-              </w:rPr>
-              <w:t>b</w:t>
+            </w:pPr>
+            <w:r>
+              <w:rPr>
+                <w:rFonts w:eastAsia="Times New Roman" w:cs="Times New Roman"/>
+                <w:kern w:val="0"/>
+                <w:sz w:val="20"/>
+                <w:szCs w:val="20"/>
+                <w14:ligatures w14:val="none"/>
+              </w:rPr>
+              <w:t>F(x), x</w:t>
             </w:r>
             <w:r>
               <w:rPr>
@@ -597,231 +1097,6 @@
                 <w:vertAlign w:val="subscript"/>
                 <w14:ligatures w14:val="none"/>
               </w:rPr>
-              <w:t>new</w:t>
-            </w:r>
-            <w:proofErr w:type="spellEnd"/>
-            <w:r>
-              <w:rPr>
-                <w:rFonts w:eastAsia="Times New Roman" w:cs="Times New Roman"/>
-                <w:kern w:val="0"/>
-                <w:sz w:val="20"/>
-                <w:szCs w:val="20"/>
-                <w14:ligatures w14:val="none"/>
-              </w:rPr>
-              <w:t>) &lt; 1. This will make the window smaller and zoom it in on the true root.</w:t>
-            </w:r>
-          </w:p>
-        </w:tc>
-        <w:tc>
-          <w:tcPr>
-            <w:tcW w:w="0" w:type="auto"/>
-            <w:tcBorders>
-              <w:top w:val="single" w:sz="8" w:space="0" w:color="000000"/>
-              <w:left w:val="single" w:sz="8" w:space="0" w:color="000000"/>
-              <w:bottom w:val="single" w:sz="8" w:space="0" w:color="000000"/>
-              <w:right w:val="single" w:sz="8" w:space="0" w:color="000000"/>
-            </w:tcBorders>
-            <w:tcMar>
-              <w:top w:w="100" w:type="dxa"/>
-              <w:left w:w="100" w:type="dxa"/>
-              <w:bottom w:w="100" w:type="dxa"/>
-              <w:right w:w="100" w:type="dxa"/>
-            </w:tcMar>
-            <w:hideMark/>
-          </w:tcPr>
-          <w:p>
-            <w:pPr>
-              <w:spacing w:after="0" w:line="240" w:lineRule="auto"/>
-              <w:rPr>
-                <w:rFonts w:eastAsia="Times New Roman" w:cs="Times New Roman"/>
-                <w:kern w:val="0"/>
-                <w:sz w:val="20"/>
-                <w:szCs w:val="20"/>
-                <w14:ligatures w14:val="none"/>
-              </w:rPr>
-            </w:pPr>
-            <w:r>
-              <w:rPr>
-                <w:rFonts w:eastAsia="Times New Roman" w:cs="Times New Roman"/>
-                <w:kern w:val="0"/>
-                <w:sz w:val="20"/>
-                <w:szCs w:val="20"/>
-                <w14:ligatures w14:val="none"/>
-              </w:rPr>
-              <w:t>F(x) is continuous, f(a)f(b) &lt; 0</w:t>
-            </w:r>
-          </w:p>
-        </w:tc>
-        <w:tc>
-          <w:tcPr>
-            <w:tcW w:w="0" w:type="auto"/>
-            <w:tcBorders>
-              <w:top w:val="single" w:sz="8" w:space="0" w:color="000000"/>
-              <w:left w:val="single" w:sz="8" w:space="0" w:color="000000"/>
-              <w:bottom w:val="single" w:sz="8" w:space="0" w:color="000000"/>
-              <w:right w:val="single" w:sz="8" w:space="0" w:color="000000"/>
-            </w:tcBorders>
-            <w:tcMar>
-              <w:top w:w="100" w:type="dxa"/>
-              <w:left w:w="100" w:type="dxa"/>
-              <w:bottom w:w="100" w:type="dxa"/>
-              <w:right w:w="100" w:type="dxa"/>
-            </w:tcMar>
-            <w:hideMark/>
-          </w:tcPr>
-          <w:p>
-            <w:pPr>
-              <w:spacing w:after="0" w:line="240" w:lineRule="auto"/>
-              <w:rPr>
-                <w:rFonts w:eastAsia="Times New Roman" w:cs="Times New Roman"/>
-                <w:kern w:val="0"/>
-                <w:sz w:val="20"/>
-                <w:szCs w:val="20"/>
-                <w14:ligatures w14:val="none"/>
-              </w:rPr>
-            </w:pPr>
-            <w:r>
-              <w:rPr>
-                <w:rFonts w:eastAsia="Times New Roman" w:cs="Times New Roman"/>
-                <w:kern w:val="0"/>
-                <w:sz w:val="20"/>
-                <w:szCs w:val="20"/>
-                <w14:ligatures w14:val="none"/>
-              </w:rPr>
-              <w:t>Always finds solution.</w:t>
-            </w:r>
-          </w:p>
-        </w:tc>
-        <w:tc>
-          <w:tcPr>
-            <w:tcW w:w="0" w:type="auto"/>
-            <w:tcBorders>
-              <w:top w:val="single" w:sz="8" w:space="0" w:color="000000"/>
-              <w:left w:val="single" w:sz="8" w:space="0" w:color="000000"/>
-              <w:bottom w:val="single" w:sz="8" w:space="0" w:color="000000"/>
-              <w:right w:val="single" w:sz="8" w:space="0" w:color="000000"/>
-            </w:tcBorders>
-            <w:tcMar>
-              <w:top w:w="100" w:type="dxa"/>
-              <w:left w:w="100" w:type="dxa"/>
-              <w:bottom w:w="100" w:type="dxa"/>
-              <w:right w:w="100" w:type="dxa"/>
-            </w:tcMar>
-            <w:hideMark/>
-          </w:tcPr>
-          <w:p>
-            <w:pPr>
-              <w:spacing w:after="0" w:line="240" w:lineRule="auto"/>
-              <w:rPr>
-                <w:rFonts w:eastAsia="Times New Roman" w:cs="Times New Roman"/>
-                <w:kern w:val="0"/>
-                <w:sz w:val="20"/>
-                <w:szCs w:val="20"/>
-                <w14:ligatures w14:val="none"/>
-              </w:rPr>
-            </w:pPr>
-            <w:r>
-              <w:rPr>
-                <w:rFonts w:eastAsia="Times New Roman" w:cs="Times New Roman"/>
-                <w:kern w:val="0"/>
-                <w:sz w:val="20"/>
-                <w:szCs w:val="20"/>
-                <w14:ligatures w14:val="none"/>
-              </w:rPr>
-              <w:t>Linear of rate 0.5.</w:t>
-            </w:r>
-          </w:p>
-        </w:tc>
-      </w:tr>
-      <w:tr>
-        <w:tc>
-          <w:tcPr>
-            <w:tcW w:w="0" w:type="auto"/>
-            <w:tcBorders>
-              <w:top w:val="single" w:sz="8" w:space="0" w:color="000000"/>
-              <w:left w:val="single" w:sz="8" w:space="0" w:color="000000"/>
-              <w:bottom w:val="single" w:sz="8" w:space="0" w:color="000000"/>
-              <w:right w:val="single" w:sz="8" w:space="0" w:color="000000"/>
-            </w:tcBorders>
-            <w:tcMar>
-              <w:top w:w="100" w:type="dxa"/>
-              <w:left w:w="100" w:type="dxa"/>
-              <w:bottom w:w="100" w:type="dxa"/>
-              <w:right w:w="100" w:type="dxa"/>
-            </w:tcMar>
-            <w:hideMark/>
-          </w:tcPr>
-          <w:p>
-            <w:pPr>
-              <w:spacing w:after="0" w:line="240" w:lineRule="auto"/>
-              <w:rPr>
-                <w:rFonts w:eastAsia="Times New Roman" w:cs="Times New Roman"/>
-                <w:kern w:val="0"/>
-                <w:sz w:val="20"/>
-                <w:szCs w:val="20"/>
-                <w14:ligatures w14:val="none"/>
-              </w:rPr>
-            </w:pPr>
-            <w:r>
-              <w:rPr>
-                <w:rFonts w:eastAsia="Times New Roman" w:cs="Arial"/>
-                <w:color w:val="000000"/>
-                <w:kern w:val="0"/>
-                <w:sz w:val="20"/>
-                <w:szCs w:val="20"/>
-                <w14:ligatures w14:val="none"/>
-              </w:rPr>
-              <w:t>Fixed Point</w:t>
-            </w:r>
-          </w:p>
-        </w:tc>
-        <w:tc>
-          <w:tcPr>
-            <w:tcW w:w="0" w:type="auto"/>
-            <w:tcBorders>
-              <w:top w:val="single" w:sz="8" w:space="0" w:color="000000"/>
-              <w:left w:val="single" w:sz="8" w:space="0" w:color="000000"/>
-              <w:bottom w:val="single" w:sz="8" w:space="0" w:color="000000"/>
-              <w:right w:val="single" w:sz="8" w:space="0" w:color="000000"/>
-            </w:tcBorders>
-            <w:tcMar>
-              <w:top w:w="100" w:type="dxa"/>
-              <w:left w:w="100" w:type="dxa"/>
-              <w:bottom w:w="100" w:type="dxa"/>
-              <w:right w:w="100" w:type="dxa"/>
-            </w:tcMar>
-            <w:hideMark/>
-          </w:tcPr>
-          <w:p>
-            <w:pPr>
-              <w:spacing w:after="0" w:line="240" w:lineRule="auto"/>
-              <w:rPr>
-                <w:rFonts w:eastAsia="Times New Roman" w:cs="Times New Roman"/>
-                <w:kern w:val="0"/>
-                <w:sz w:val="20"/>
-                <w:szCs w:val="20"/>
-                <w14:ligatures w14:val="none"/>
-              </w:rPr>
-            </w:pPr>
-            <w:r>
-              <w:rPr>
-                <w:rFonts w:eastAsia="Times New Roman" w:cs="Times New Roman"/>
-                <w:kern w:val="0"/>
-                <w:sz w:val="20"/>
-                <w:szCs w:val="20"/>
-                <w14:ligatures w14:val="none"/>
-              </w:rPr>
-              <w:t>F(x), x</w:t>
-            </w:r>
-            <w:r>
-              <w:rPr>
-                <w:rFonts w:eastAsia="Times New Roman" w:cs="Times New Roman"/>
-                <w:kern w:val="0"/>
-                <w:sz w:val="20"/>
-                <w:szCs w:val="20"/>
-                <w:vertAlign w:val="subscript"/>
-                <w14:ligatures w14:val="none"/>
-              </w:rPr>
               <w:t>0</w:t>
             </w:r>
           </w:p>
@@ -857,387 +1132,7 @@
             <w:r>
               <w:rPr>
                 <w:rFonts w:eastAsia="Times New Roman" w:cs="Times New Roman"/>
-                <w:kern w:val="0"/>
-                <w:sz w:val="20"/>
-                <w:szCs w:val="20"/>
-                <w14:ligatures w14:val="none"/>
-              </w:rPr>
-              <w:t>G(x) = g(x</w:t>
-            </w:r>
-            <w:r>
-              <w:rPr>
-                <w:rFonts w:eastAsia="Times New Roman" w:cs="Times New Roman"/>
-                <w:kern w:val="0"/>
-                <w:sz w:val="20"/>
-                <w:szCs w:val="20"/>
-                <w:vertAlign w:val="subscript"/>
-                <w14:ligatures w14:val="none"/>
-              </w:rPr>
-              <w:t>n-1</w:t>
-            </w:r>
-            <w:r>
-              <w:rPr>
-                <w:rFonts w:eastAsia="Times New Roman" w:cs="Times New Roman"/>
-                <w:kern w:val="0"/>
-                <w:sz w:val="20"/>
-                <w:szCs w:val="20"/>
-                <w14:ligatures w14:val="none"/>
-              </w:rPr>
-              <w:t>)</w:t>
-            </w:r>
-          </w:p>
-        </w:tc>
-        <w:tc>
-          <w:tcPr>
-            <w:tcW w:w="0" w:type="auto"/>
-            <w:tcBorders>
-              <w:top w:val="single" w:sz="8" w:space="0" w:color="000000"/>
-              <w:left w:val="single" w:sz="8" w:space="0" w:color="000000"/>
-              <w:bottom w:val="single" w:sz="8" w:space="0" w:color="000000"/>
-              <w:right w:val="single" w:sz="8" w:space="0" w:color="000000"/>
-            </w:tcBorders>
-            <w:tcMar>
-              <w:top w:w="100" w:type="dxa"/>
-              <w:left w:w="100" w:type="dxa"/>
-              <w:bottom w:w="100" w:type="dxa"/>
-              <w:right w:w="100" w:type="dxa"/>
-            </w:tcMar>
-            <w:hideMark/>
-          </w:tcPr>
-          <w:p>
-            <w:pPr>
-              <w:spacing w:after="0" w:line="240" w:lineRule="auto"/>
-              <w:rPr>
-                <w:rFonts w:eastAsia="Times New Roman" w:cs="Times New Roman"/>
-                <w:kern w:val="0"/>
-                <w:sz w:val="20"/>
-                <w:szCs w:val="20"/>
-                <w14:ligatures w14:val="none"/>
-              </w:rPr>
-            </w:pPr>
-            <w:r>
-              <w:rPr>
-                <w:rFonts w:eastAsia="Times New Roman" w:cs="Times New Roman"/>
-                <w:kern w:val="0"/>
-                <w:sz w:val="20"/>
-                <w:szCs w:val="20"/>
-                <w14:ligatures w14:val="none"/>
-              </w:rPr>
-              <w:t xml:space="preserve">We find a g(r) = r from </w:t>
-            </w:r>
-            <w:proofErr w:type="gramStart"/>
-            <w:r>
-              <w:rPr>
-                <w:rFonts w:eastAsia="Times New Roman" w:cs="Times New Roman"/>
-                <w:kern w:val="0"/>
-                <w:sz w:val="20"/>
-                <w:szCs w:val="20"/>
-                <w14:ligatures w14:val="none"/>
-              </w:rPr>
-              <w:t>a</w:t>
-            </w:r>
-            <w:proofErr w:type="gramEnd"/>
-            <w:r>
-              <w:rPr>
-                <w:rFonts w:eastAsia="Times New Roman" w:cs="Times New Roman"/>
-                <w:kern w:val="0"/>
-                <w:sz w:val="20"/>
-                <w:szCs w:val="20"/>
-                <w14:ligatures w14:val="none"/>
-              </w:rPr>
-              <w:t xml:space="preserve"> expression f(x) = 0. Then, g(r) = r will converge on our answer using g(x) = x + c*f(x) </w:t>
-            </w:r>
-            <w:proofErr w:type="gramStart"/>
-            <w:r>
-              <w:rPr>
-                <w:rFonts w:eastAsia="Times New Roman" w:cs="Times New Roman"/>
-                <w:kern w:val="0"/>
-                <w:sz w:val="20"/>
-                <w:szCs w:val="20"/>
-                <w14:ligatures w14:val="none"/>
-              </w:rPr>
-              <w:t>as long as</w:t>
-            </w:r>
-            <w:proofErr w:type="gramEnd"/>
-            <w:r>
-              <w:rPr>
-                <w:rFonts w:eastAsia="Times New Roman" w:cs="Times New Roman"/>
-                <w:kern w:val="0"/>
-                <w:sz w:val="20"/>
-                <w:szCs w:val="20"/>
-                <w14:ligatures w14:val="none"/>
-              </w:rPr>
-              <w:t xml:space="preserve"> the neighborhood of the solution has derivative less than 1.</w:t>
-            </w:r>
-          </w:p>
-        </w:tc>
-        <w:tc>
-          <w:tcPr>
-            <w:tcW w:w="0" w:type="auto"/>
-            <w:tcBorders>
-              <w:top w:val="single" w:sz="8" w:space="0" w:color="000000"/>
-              <w:left w:val="single" w:sz="8" w:space="0" w:color="000000"/>
-              <w:bottom w:val="single" w:sz="8" w:space="0" w:color="000000"/>
-              <w:right w:val="single" w:sz="8" w:space="0" w:color="000000"/>
-            </w:tcBorders>
-            <w:tcMar>
-              <w:top w:w="100" w:type="dxa"/>
-              <w:left w:w="100" w:type="dxa"/>
-              <w:bottom w:w="100" w:type="dxa"/>
-              <w:right w:w="100" w:type="dxa"/>
-            </w:tcMar>
-            <w:hideMark/>
-          </w:tcPr>
-          <w:p>
-            <w:pPr>
-              <w:spacing w:after="0" w:line="240" w:lineRule="auto"/>
-              <w:rPr>
-                <w:rFonts w:eastAsia="Times New Roman" w:cs="Times New Roman"/>
-                <w:kern w:val="0"/>
-                <w:sz w:val="20"/>
-                <w:szCs w:val="20"/>
-                <w14:ligatures w14:val="none"/>
-              </w:rPr>
-            </w:pPr>
-            <w:r>
-              <w:rPr>
-                <w:rFonts w:eastAsia="Times New Roman" w:cs="Times New Roman"/>
-                <w:kern w:val="0"/>
-                <w:sz w:val="20"/>
-                <w:szCs w:val="20"/>
-                <w14:ligatures w14:val="none"/>
-              </w:rPr>
-              <w:t>G’(x) &lt; 1 near x*, x</w:t>
-            </w:r>
-            <w:r>
-              <w:rPr>
-                <w:rFonts w:eastAsia="Times New Roman" w:cs="Times New Roman"/>
-                <w:kern w:val="0"/>
-                <w:sz w:val="20"/>
-                <w:szCs w:val="20"/>
-                <w:vertAlign w:val="subscript"/>
-                <w14:ligatures w14:val="none"/>
-              </w:rPr>
-              <w:t>0</w:t>
-            </w:r>
-            <w:r>
-              <w:rPr>
-                <w:rFonts w:eastAsia="Times New Roman" w:cs="Times New Roman"/>
-                <w:kern w:val="0"/>
-                <w:sz w:val="20"/>
-                <w:szCs w:val="20"/>
-                <w14:ligatures w14:val="none"/>
-              </w:rPr>
-              <w:t xml:space="preserve"> near x.</w:t>
-            </w:r>
-          </w:p>
-        </w:tc>
-        <w:tc>
-          <w:tcPr>
-            <w:tcW w:w="0" w:type="auto"/>
-            <w:tcBorders>
-              <w:top w:val="single" w:sz="8" w:space="0" w:color="000000"/>
-              <w:left w:val="single" w:sz="8" w:space="0" w:color="000000"/>
-              <w:bottom w:val="single" w:sz="8" w:space="0" w:color="000000"/>
-              <w:right w:val="single" w:sz="8" w:space="0" w:color="000000"/>
-            </w:tcBorders>
-            <w:tcMar>
-              <w:top w:w="100" w:type="dxa"/>
-              <w:left w:w="100" w:type="dxa"/>
-              <w:bottom w:w="100" w:type="dxa"/>
-              <w:right w:w="100" w:type="dxa"/>
-            </w:tcMar>
-            <w:hideMark/>
-          </w:tcPr>
-          <w:p>
-            <w:pPr>
-              <w:spacing w:after="0" w:line="240" w:lineRule="auto"/>
-              <w:rPr>
-                <w:rFonts w:eastAsia="Times New Roman" w:cs="Times New Roman"/>
-                <w:kern w:val="0"/>
-                <w:sz w:val="20"/>
-                <w:szCs w:val="20"/>
-                <w14:ligatures w14:val="none"/>
-              </w:rPr>
-            </w:pPr>
-            <w:r>
-              <w:rPr>
-                <w:rFonts w:eastAsia="Times New Roman" w:cs="Times New Roman"/>
-                <w:kern w:val="0"/>
-                <w:sz w:val="20"/>
-                <w:szCs w:val="20"/>
-                <w14:ligatures w14:val="none"/>
-              </w:rPr>
-              <w:t>At least linear</w:t>
-            </w:r>
-          </w:p>
-        </w:tc>
-        <w:tc>
-          <w:tcPr>
-            <w:tcW w:w="0" w:type="auto"/>
-            <w:tcBorders>
-              <w:top w:val="single" w:sz="8" w:space="0" w:color="000000"/>
-              <w:left w:val="single" w:sz="8" w:space="0" w:color="000000"/>
-              <w:bottom w:val="single" w:sz="8" w:space="0" w:color="000000"/>
-              <w:right w:val="single" w:sz="8" w:space="0" w:color="000000"/>
-            </w:tcBorders>
-            <w:tcMar>
-              <w:top w:w="100" w:type="dxa"/>
-              <w:left w:w="100" w:type="dxa"/>
-              <w:bottom w:w="100" w:type="dxa"/>
-              <w:right w:w="100" w:type="dxa"/>
-            </w:tcMar>
-            <w:hideMark/>
-          </w:tcPr>
-          <w:p>
-            <w:pPr>
-              <w:spacing w:after="0" w:line="240" w:lineRule="auto"/>
-              <w:rPr>
-                <w:rFonts w:eastAsia="Times New Roman" w:cs="Times New Roman"/>
-                <w:kern w:val="0"/>
-                <w:sz w:val="20"/>
-                <w:szCs w:val="20"/>
-                <w14:ligatures w14:val="none"/>
-              </w:rPr>
-            </w:pPr>
-            <w:r>
-              <w:rPr>
-                <w:rFonts w:eastAsia="Times New Roman" w:cs="Times New Roman"/>
-                <w:kern w:val="0"/>
-                <w:sz w:val="20"/>
-                <w:szCs w:val="20"/>
-                <w14:ligatures w14:val="none"/>
-              </w:rPr>
-              <w:t>Can diverge for some functions.</w:t>
-            </w:r>
-          </w:p>
-        </w:tc>
-      </w:tr>
-      <w:tr>
-        <w:tc>
-          <w:tcPr>
-            <w:tcW w:w="0" w:type="auto"/>
-            <w:tcBorders>
-              <w:top w:val="single" w:sz="8" w:space="0" w:color="000000"/>
-              <w:left w:val="single" w:sz="8" w:space="0" w:color="000000"/>
-              <w:bottom w:val="single" w:sz="8" w:space="0" w:color="000000"/>
-              <w:right w:val="single" w:sz="8" w:space="0" w:color="000000"/>
-            </w:tcBorders>
-            <w:tcMar>
-              <w:top w:w="100" w:type="dxa"/>
-              <w:left w:w="100" w:type="dxa"/>
-              <w:bottom w:w="100" w:type="dxa"/>
-              <w:right w:w="100" w:type="dxa"/>
-            </w:tcMar>
-            <w:hideMark/>
-          </w:tcPr>
-          <w:p>
-            <w:pPr>
-              <w:spacing w:after="0" w:line="240" w:lineRule="auto"/>
-              <w:rPr>
-                <w:rFonts w:eastAsia="Times New Roman" w:cs="Times New Roman"/>
-                <w:kern w:val="0"/>
-                <w:sz w:val="20"/>
-                <w:szCs w:val="20"/>
-                <w14:ligatures w14:val="none"/>
-              </w:rPr>
-            </w:pPr>
-            <w:r>
-              <w:rPr>
-                <w:rFonts w:eastAsia="Times New Roman" w:cs="Arial"/>
-                <w:color w:val="000000"/>
-                <w:kern w:val="0"/>
-                <w:sz w:val="20"/>
-                <w:szCs w:val="20"/>
-                <w14:ligatures w14:val="none"/>
-              </w:rPr>
-              <w:t>Newton</w:t>
-            </w:r>
-          </w:p>
-        </w:tc>
-        <w:tc>
-          <w:tcPr>
-            <w:tcW w:w="0" w:type="auto"/>
-            <w:tcBorders>
-              <w:top w:val="single" w:sz="8" w:space="0" w:color="000000"/>
-              <w:left w:val="single" w:sz="8" w:space="0" w:color="000000"/>
-              <w:bottom w:val="single" w:sz="8" w:space="0" w:color="000000"/>
-              <w:right w:val="single" w:sz="8" w:space="0" w:color="000000"/>
-            </w:tcBorders>
-            <w:tcMar>
-              <w:top w:w="100" w:type="dxa"/>
-              <w:left w:w="100" w:type="dxa"/>
-              <w:bottom w:w="100" w:type="dxa"/>
-              <w:right w:w="100" w:type="dxa"/>
-            </w:tcMar>
-            <w:hideMark/>
-          </w:tcPr>
-          <w:p>
-            <w:pPr>
-              <w:spacing w:after="0" w:line="240" w:lineRule="auto"/>
-              <w:rPr>
-                <w:rFonts w:eastAsia="Times New Roman" w:cs="Times New Roman"/>
-                <w:kern w:val="0"/>
-                <w:sz w:val="20"/>
-                <w:szCs w:val="20"/>
-                <w:vertAlign w:val="subscript"/>
-                <w14:ligatures w14:val="none"/>
-              </w:rPr>
-            </w:pPr>
-            <w:r>
-              <w:rPr>
-                <w:rFonts w:eastAsia="Times New Roman" w:cs="Times New Roman"/>
-                <w:kern w:val="0"/>
-                <w:sz w:val="20"/>
-                <w:szCs w:val="20"/>
-                <w14:ligatures w14:val="none"/>
-              </w:rPr>
-              <w:t>F(x), x</w:t>
-            </w:r>
-            <w:r>
-              <w:rPr>
-                <w:rFonts w:eastAsia="Times New Roman" w:cs="Times New Roman"/>
-                <w:kern w:val="0"/>
-                <w:sz w:val="20"/>
-                <w:szCs w:val="20"/>
-                <w:vertAlign w:val="subscript"/>
-                <w14:ligatures w14:val="none"/>
-              </w:rPr>
-              <w:t>0</w:t>
-            </w:r>
-          </w:p>
-        </w:tc>
-        <w:tc>
-          <w:tcPr>
-            <w:tcW w:w="0" w:type="auto"/>
-            <w:tcBorders>
-              <w:top w:val="single" w:sz="8" w:space="0" w:color="000000"/>
-              <w:left w:val="single" w:sz="8" w:space="0" w:color="000000"/>
-              <w:bottom w:val="single" w:sz="8" w:space="0" w:color="000000"/>
-              <w:right w:val="single" w:sz="8" w:space="0" w:color="000000"/>
-            </w:tcBorders>
-            <w:tcMar>
-              <w:top w:w="100" w:type="dxa"/>
-              <w:left w:w="100" w:type="dxa"/>
-              <w:bottom w:w="100" w:type="dxa"/>
-              <w:right w:w="100" w:type="dxa"/>
-            </w:tcMar>
-            <w:hideMark/>
-          </w:tcPr>
-          <w:p>
-            <w:pPr>
-              <w:spacing w:after="0" w:line="240" w:lineRule="auto"/>
-              <w:rPr>
-                <w:rFonts w:eastAsia="Times New Roman" w:cs="Times New Roman"/>
-                <w:kern w:val="0"/>
-                <w:sz w:val="20"/>
-                <w:szCs w:val="20"/>
-                <w14:ligatures w14:val="none"/>
-              </w:rPr>
-            </w:pPr>
-            <w:r>
-              <w:rPr>
-                <w:rFonts w:eastAsia="Times New Roman" w:cs="Times New Roman"/>
+                <w:noProof/>
                 <w:kern w:val="0"/>
                 <w:sz w:val="20"/>
                 <w:szCs w:val="20"/>
@@ -1357,7 +1252,27 @@
                 <w:szCs w:val="20"/>
                 <w14:ligatures w14:val="none"/>
               </w:rPr>
-              <w:t>F(X) is twice differentiable, x</w:t>
+              <w:t xml:space="preserve">F(X) is twice </w:t>
+            </w:r>
+            <w:r>
+              <w:rPr>
+                <w:rFonts w:eastAsia="Times New Roman" w:cs="Times New Roman"/>
+                <w:kern w:val="0"/>
+                <w:sz w:val="20"/>
+                <w:szCs w:val="20"/>
+                <w14:ligatures w14:val="none"/>
+              </w:rPr>
+              <w:t>continuous, once differentiable</w:t>
+            </w:r>
+            <w:r>
+              <w:rPr>
+                <w:rFonts w:eastAsia="Times New Roman" w:cs="Times New Roman"/>
+                <w:kern w:val="0"/>
+                <w:sz w:val="20"/>
+                <w:szCs w:val="20"/>
+                <w14:ligatures w14:val="none"/>
+              </w:rPr>
+              <w:t>, x</w:t>
             </w:r>
             <w:r>
               <w:rPr>
@@ -1588,6 +1503,7 @@
             <w:r>
               <w:rPr>
                 <w:rFonts w:eastAsia="Times New Roman" w:cs="Times New Roman"/>
+                <w:noProof/>
                 <w:kern w:val="0"/>
                 <w:sz w:val="20"/>
                 <w:szCs w:val="20"/>
@@ -1659,27 +1575,15 @@
                 <w14:ligatures w14:val="none"/>
               </w:rPr>
             </w:pPr>
-            <w:proofErr w:type="gramStart"/>
-            <w:r>
-              <w:rPr>
-                <w:rFonts w:eastAsia="Times New Roman" w:cs="Times New Roman"/>
-                <w:kern w:val="0"/>
-                <w:sz w:val="20"/>
-                <w:szCs w:val="20"/>
-                <w14:ligatures w14:val="none"/>
-              </w:rPr>
-              <w:t>Similar to</w:t>
-            </w:r>
-            <w:proofErr w:type="gramEnd"/>
-            <w:r>
-              <w:rPr>
-                <w:rFonts w:eastAsia="Times New Roman" w:cs="Times New Roman"/>
-                <w:kern w:val="0"/>
-                <w:sz w:val="20"/>
-                <w:szCs w:val="20"/>
-                <w14:ligatures w14:val="none"/>
-              </w:rPr>
-              <w:t xml:space="preserve"> Newton, but we don’t need to find derivative of f(x)</w:t>
+            <w:r>
+              <w:rPr>
+                <w:rFonts w:eastAsia="Times New Roman" w:cs="Times New Roman"/>
+                <w:kern w:val="0"/>
+                <w:sz w:val="20"/>
+                <w:szCs w:val="20"/>
+                <w14:ligatures w14:val="none"/>
+              </w:rPr>
+              <w:t>Similar to Newton, but we don’t need to find derivative of f(x)</w:t>
             </w:r>
           </w:p>
         </w:tc>

</xml_diff>